<commit_message>
Updated SPPP with proj details
</commit_message>
<xml_diff>
--- a/doc/CS673_SPPP_team3.docx
+++ b/doc/CS673_SPPP_team3.docx
@@ -493,7 +493,7 @@
                 <w:szCs w:val="24"/>
                 <w:rtl w:val="0"/>
               </w:rPr>
-              <w:t xml:space="preserve">Team Leader</w:t>
+              <w:t xml:space="preserve">Team Leader / Partial Design and Implementation Leader (Stats Models)</w:t>
             </w:r>
           </w:p>
         </w:tc>
@@ -527,7 +527,6 @@
                 <w:i w:val="1"/>
                 <w:sz w:val="24"/>
                 <w:szCs w:val="24"/>
-                <w:u w:val="single"/>
               </w:rPr>
             </w:pPr>
             <w:r>
@@ -535,7 +534,6 @@
                 <w:i w:val="1"/>
                 <w:sz w:val="24"/>
                 <w:szCs w:val="24"/>
-                <w:u w:val="single"/>
                 <w:rtl w:val="0"/>
               </w:rPr>
               <w:t xml:space="preserve">Magnus Urosev</w:t>
@@ -2490,6 +2488,44 @@
           </w:tcPr>
           <w:p>
             <w:pPr>
+              <w:widowControl w:val="0"/>
+              <w:spacing w:line="240" w:lineRule="auto"/>
+              <w:rPr>
+                <w:b w:val="1"/>
+                <w:sz w:val="24"/>
+                <w:szCs w:val="24"/>
+                <w:u w:val="single"/>
+              </w:rPr>
+            </w:pPr>
+            <w:r>
+              <w:rPr>
+                <w:b w:val="1"/>
+                <w:sz w:val="24"/>
+                <w:szCs w:val="24"/>
+                <w:rtl w:val="0"/>
+              </w:rPr>
+              <w:t xml:space="preserve">v0.02</w:t>
+            </w:r>
+            <w:r>
+              <w:rPr>
+                <w:rtl w:val="0"/>
+              </w:rPr>
+            </w:r>
+          </w:p>
+        </w:tc>
+        <w:tc>
+          <w:tcPr>
+            <w:shd w:fill="auto" w:val="clear"/>
+            <w:tcMar>
+              <w:top w:w="100.0" w:type="dxa"/>
+              <w:left w:w="100.0" w:type="dxa"/>
+              <w:bottom w:w="100.0" w:type="dxa"/>
+              <w:right w:w="100.0" w:type="dxa"/>
+            </w:tcMar>
+            <w:vAlign w:val="top"/>
+          </w:tcPr>
+          <w:p>
+            <w:pPr>
               <w:keepNext w:val="0"/>
               <w:keepLines w:val="0"/>
               <w:widowControl w:val="0"/>
@@ -2512,8 +2548,13 @@
             </w:pPr>
             <w:r>
               <w:rPr>
-                <w:rtl w:val="0"/>
-              </w:rPr>
+                <w:b w:val="1"/>
+                <w:sz w:val="24"/>
+                <w:szCs w:val="24"/>
+                <w:u w:val="single"/>
+                <w:rtl w:val="0"/>
+              </w:rPr>
+              <w:t xml:space="preserve">Magnus</w:t>
             </w:r>
           </w:p>
         </w:tc>
@@ -2552,8 +2593,13 @@
             </w:pPr>
             <w:r>
               <w:rPr>
-                <w:rtl w:val="0"/>
-              </w:rPr>
+                <w:b w:val="1"/>
+                <w:sz w:val="24"/>
+                <w:szCs w:val="24"/>
+                <w:u w:val="single"/>
+                <w:rtl w:val="0"/>
+              </w:rPr>
+              <w:t xml:space="preserve">5/13</w:t>
             </w:r>
           </w:p>
         </w:tc>
@@ -2592,48 +2638,13 @@
             </w:pPr>
             <w:r>
               <w:rPr>
-                <w:rtl w:val="0"/>
-              </w:rPr>
-            </w:r>
-          </w:p>
-        </w:tc>
-        <w:tc>
-          <w:tcPr>
-            <w:shd w:fill="auto" w:val="clear"/>
-            <w:tcMar>
-              <w:top w:w="100.0" w:type="dxa"/>
-              <w:left w:w="100.0" w:type="dxa"/>
-              <w:bottom w:w="100.0" w:type="dxa"/>
-              <w:right w:w="100.0" w:type="dxa"/>
-            </w:tcMar>
-            <w:vAlign w:val="top"/>
-          </w:tcPr>
-          <w:p>
-            <w:pPr>
-              <w:keepNext w:val="0"/>
-              <w:keepLines w:val="0"/>
-              <w:widowControl w:val="0"/>
-              <w:pBdr>
-                <w:top w:space="0" w:sz="0" w:val="nil"/>
-                <w:left w:space="0" w:sz="0" w:val="nil"/>
-                <w:bottom w:space="0" w:sz="0" w:val="nil"/>
-                <w:right w:space="0" w:sz="0" w:val="nil"/>
-                <w:between w:space="0" w:sz="0" w:val="nil"/>
-              </w:pBdr>
-              <w:shd w:fill="auto" w:val="clear"/>
-              <w:spacing w:after="0" w:before="0" w:line="240" w:lineRule="auto"/>
-              <w:ind w:left="0" w:firstLine="0"/>
-              <w:rPr>
                 <w:b w:val="1"/>
                 <w:sz w:val="24"/>
                 <w:szCs w:val="24"/>
                 <w:u w:val="single"/>
-              </w:rPr>
-            </w:pPr>
-            <w:r>
-              <w:rPr>
-                <w:rtl w:val="0"/>
-              </w:rPr>
+                <w:rtl w:val="0"/>
+              </w:rPr>
+              <w:t xml:space="preserve">Expanded more on project details and timeline</w:t>
             </w:r>
           </w:p>
         </w:tc>
@@ -3910,7 +3921,7 @@
         <w:widowControl w:val="0"/>
         <w:numPr>
           <w:ilvl w:val="0"/>
-          <w:numId w:val="2"/>
+          <w:numId w:val="6"/>
         </w:numPr>
         <w:pBdr>
           <w:top w:space="0" w:sz="0" w:val="nil"/>
@@ -3961,7 +3972,7 @@
       <w:pPr>
         <w:numPr>
           <w:ilvl w:val="0"/>
-          <w:numId w:val="3"/>
+          <w:numId w:val="7"/>
         </w:numPr>
         <w:spacing w:after="0" w:afterAutospacing="0" w:lineRule="auto"/>
         <w:ind w:left="1440" w:hanging="360"/>
@@ -3973,14 +3984,14 @@
         <w:rPr>
           <w:rtl w:val="0"/>
         </w:rPr>
-        <w:t xml:space="preserve">Assessment and analytics service: progress tracking, feedback, reports management, etc.</w:t>
+        <w:t xml:space="preserve">Assessment and analytics service: progress tracking, feedback, reports management, etc. This service allows for psychometric analysis of examinee performance using a Rasch Framework. It can be used to report back to the student their deficiencies in certain content areas/domains. Professors or classroom facilitators will also be able to receive statistics of examinees/classroom such as their theta estimates and SEMs, raw and scaled scores. </w:t>
       </w:r>
     </w:p>
     <w:p>
       <w:pPr>
         <w:numPr>
           <w:ilvl w:val="1"/>
-          <w:numId w:val="3"/>
+          <w:numId w:val="7"/>
         </w:numPr>
         <w:spacing w:after="0" w:afterAutospacing="0" w:lineRule="auto"/>
         <w:ind w:left="2160" w:hanging="360"/>
@@ -3992,33 +4003,14 @@
         <w:rPr>
           <w:rtl w:val="0"/>
         </w:rPr>
-        <w:t xml:space="preserve">Python, Django and REST, Pandas, NumPy, Celery RabbitMQ or Redis, Matplotlib, Machine Learning?</w:t>
-      </w:r>
-    </w:p>
-    <w:p>
-      <w:pPr>
-        <w:numPr>
-          <w:ilvl w:val="0"/>
-          <w:numId w:val="3"/>
-        </w:numPr>
-        <w:spacing w:after="0" w:afterAutospacing="0" w:lineRule="auto"/>
-        <w:ind w:left="1440" w:hanging="360"/>
-        <w:rPr>
-          <w:u w:val="none"/>
-        </w:rPr>
-      </w:pPr>
-      <w:r>
-        <w:rPr>
-          <w:rtl w:val="0"/>
-        </w:rPr>
-        <w:t xml:space="preserve">Notification services: sending notifications about deadlines, feedbacks, announcements, etc</w:t>
+        <w:t xml:space="preserve">Support of IRT Analysis and input of IRT parameters and Rasch Model</w:t>
       </w:r>
     </w:p>
     <w:p>
       <w:pPr>
         <w:numPr>
           <w:ilvl w:val="1"/>
-          <w:numId w:val="3"/>
+          <w:numId w:val="7"/>
         </w:numPr>
         <w:spacing w:after="240" w:lineRule="auto"/>
         <w:ind w:left="2160" w:hanging="360"/>
@@ -4030,7 +4022,7 @@
         <w:rPr>
           <w:rtl w:val="0"/>
         </w:rPr>
-        <w:t xml:space="preserve">Django, Celery, Firebase Cloud Messaging (Free trial), SMTP library</w:t>
+        <w:t xml:space="preserve">Python, Django and REST, PyIRT, Pandas, NumPy, Celery RabbitMQ or Redis, Matplotlib</w:t>
       </w:r>
     </w:p>
     <w:p>
@@ -4054,7 +4046,7 @@
         <w:widowControl w:val="0"/>
         <w:numPr>
           <w:ilvl w:val="0"/>
-          <w:numId w:val="2"/>
+          <w:numId w:val="6"/>
         </w:numPr>
         <w:pBdr>
           <w:top w:space="0" w:sz="0" w:val="nil"/>
@@ -4110,7 +4102,7 @@
         <w:widowControl w:val="0"/>
         <w:numPr>
           <w:ilvl w:val="0"/>
-          <w:numId w:val="1"/>
+          <w:numId w:val="3"/>
         </w:numPr>
         <w:ind w:left="720" w:hanging="360"/>
         <w:rPr>
@@ -4121,7 +4113,7 @@
         <w:rPr>
           <w:rtl w:val="0"/>
         </w:rPr>
-        <w:t xml:space="preserve">Blackboard, Coursera, Udemy</w:t>
+        <w:t xml:space="preserve">Blackboard, Coursera, Udemy, SAT and ACT, PearsonVUE Exam Developer</w:t>
       </w:r>
     </w:p>
     <w:p>
@@ -4133,7 +4125,7 @@
         <w:widowControl w:val="0"/>
         <w:numPr>
           <w:ilvl w:val="0"/>
-          <w:numId w:val="2"/>
+          <w:numId w:val="6"/>
         </w:numPr>
         <w:pBdr>
           <w:top w:space="0" w:sz="0" w:val="nil"/>
@@ -4160,7 +4152,7 @@
         <w:pageBreakBefore w:val="0"/>
         <w:numPr>
           <w:ilvl w:val="1"/>
-          <w:numId w:val="2"/>
+          <w:numId w:val="6"/>
         </w:numPr>
         <w:pBdr>
           <w:top w:space="0" w:sz="0" w:val="nil"/>
@@ -4187,7 +4179,7 @@
         <w:pageBreakBefore w:val="0"/>
         <w:numPr>
           <w:ilvl w:val="2"/>
-          <w:numId w:val="2"/>
+          <w:numId w:val="6"/>
         </w:numPr>
         <w:pBdr>
           <w:top w:space="0" w:sz="0" w:val="nil"/>
@@ -4261,7 +4253,7 @@
         <w:pageBreakBefore w:val="0"/>
         <w:numPr>
           <w:ilvl w:val="2"/>
-          <w:numId w:val="2"/>
+          <w:numId w:val="6"/>
         </w:numPr>
         <w:pBdr>
           <w:top w:space="0" w:sz="0" w:val="nil"/>
@@ -4293,7 +4285,7 @@
         <w:pageBreakBefore w:val="0"/>
         <w:numPr>
           <w:ilvl w:val="2"/>
-          <w:numId w:val="2"/>
+          <w:numId w:val="6"/>
         </w:numPr>
         <w:pBdr>
           <w:top w:space="0" w:sz="0" w:val="nil"/>
@@ -4326,7 +4318,7 @@
         <w:pageBreakBefore w:val="0"/>
         <w:numPr>
           <w:ilvl w:val="1"/>
-          <w:numId w:val="2"/>
+          <w:numId w:val="6"/>
         </w:numPr>
         <w:pBdr>
           <w:top w:space="0" w:sz="0" w:val="nil"/>
@@ -4358,7 +4350,7 @@
         <w:pageBreakBefore w:val="0"/>
         <w:numPr>
           <w:ilvl w:val="2"/>
-          <w:numId w:val="2"/>
+          <w:numId w:val="6"/>
         </w:numPr>
         <w:pBdr>
           <w:top w:space="0" w:sz="0" w:val="nil"/>
@@ -4409,7 +4401,7 @@
         <w:widowControl w:val="0"/>
         <w:numPr>
           <w:ilvl w:val="0"/>
-          <w:numId w:val="2"/>
+          <w:numId w:val="6"/>
         </w:numPr>
         <w:pBdr>
           <w:top w:space="0" w:sz="0" w:val="nil"/>
@@ -4440,7 +4432,7 @@
         <w:widowControl w:val="0"/>
         <w:numPr>
           <w:ilvl w:val="1"/>
-          <w:numId w:val="2"/>
+          <w:numId w:val="6"/>
         </w:numPr>
         <w:pBdr>
           <w:top w:space="0" w:sz="0" w:val="nil"/>
@@ -4487,6 +4479,44 @@
     </w:p>
     <w:p>
       <w:pPr>
+        <w:pageBreakBefore w:val="0"/>
+        <w:numPr>
+          <w:ilvl w:val="0"/>
+          <w:numId w:val="4"/>
+        </w:numPr>
+        <w:ind w:left="2160" w:hanging="360"/>
+        <w:rPr>
+          <w:u w:val="none"/>
+        </w:rPr>
+      </w:pPr>
+      <w:r>
+        <w:rPr>
+          <w:rtl w:val="0"/>
+        </w:rPr>
+        <w:t xml:space="preserve">Be able to create exam items (all active) that have a difficulty measure (IRTb), supports Rasch (all discriminations are constant), support only fixed-form for now, allows creation and testing of new forms, return CI of theta estimate, provide Raw and Scaled score to professor or class facilitator</w:t>
+      </w:r>
+    </w:p>
+    <w:p>
+      <w:pPr>
+        <w:pageBreakBefore w:val="0"/>
+        <w:numPr>
+          <w:ilvl w:val="0"/>
+          <w:numId w:val="4"/>
+        </w:numPr>
+        <w:ind w:left="2160" w:hanging="360"/>
+        <w:rPr>
+          <w:u w:val="none"/>
+        </w:rPr>
+      </w:pPr>
+      <w:r>
+        <w:rPr>
+          <w:rtl w:val="0"/>
+        </w:rPr>
+        <w:t xml:space="preserve">Be able to pull exam and performance information from front-end teams and do analysis on backend then provide display/data to FE team</w:t>
+      </w:r>
+    </w:p>
+    <w:p>
+      <w:pPr>
         <w:pStyle w:val="Heading2"/>
         <w:keepNext w:val="0"/>
         <w:keepLines w:val="0"/>
@@ -4494,7 +4524,7 @@
         <w:widowControl w:val="0"/>
         <w:numPr>
           <w:ilvl w:val="1"/>
-          <w:numId w:val="2"/>
+          <w:numId w:val="6"/>
         </w:numPr>
         <w:pBdr>
           <w:top w:space="0" w:sz="0" w:val="nil"/>
@@ -4599,6 +4629,80 @@
     <w:p>
       <w:pPr>
         <w:pageBreakBefore w:val="0"/>
+        <w:numPr>
+          <w:ilvl w:val="0"/>
+          <w:numId w:val="5"/>
+        </w:numPr>
+        <w:ind w:left="2160" w:hanging="360"/>
+        <w:rPr/>
+      </w:pPr>
+      <w:r>
+        <w:rPr>
+          <w:rtl w:val="0"/>
+        </w:rPr>
+        <w:t xml:space="preserve">Unable to create model due to depreciating library</w:t>
+      </w:r>
+    </w:p>
+    <w:p>
+      <w:pPr>
+        <w:pageBreakBefore w:val="0"/>
+        <w:numPr>
+          <w:ilvl w:val="1"/>
+          <w:numId w:val="5"/>
+        </w:numPr>
+        <w:ind w:left="2880" w:hanging="360"/>
+        <w:rPr>
+          <w:u w:val="none"/>
+        </w:rPr>
+      </w:pPr>
+      <w:r>
+        <w:rPr>
+          <w:rtl w:val="0"/>
+        </w:rPr>
+        <w:t xml:space="preserve">Could switch to R or manually create model from scratch (Magnus)</w:t>
+      </w:r>
+    </w:p>
+    <w:p>
+      <w:pPr>
+        <w:pageBreakBefore w:val="0"/>
+        <w:numPr>
+          <w:ilvl w:val="0"/>
+          <w:numId w:val="5"/>
+        </w:numPr>
+        <w:ind w:left="2160" w:hanging="360"/>
+        <w:rPr>
+          <w:u w:val="none"/>
+        </w:rPr>
+      </w:pPr>
+      <w:r>
+        <w:rPr>
+          <w:rtl w:val="0"/>
+        </w:rPr>
+        <w:t xml:space="preserve">Small group size due to dropped class</w:t>
+      </w:r>
+    </w:p>
+    <w:p>
+      <w:pPr>
+        <w:pageBreakBefore w:val="0"/>
+        <w:numPr>
+          <w:ilvl w:val="0"/>
+          <w:numId w:val="5"/>
+        </w:numPr>
+        <w:ind w:left="2160" w:hanging="360"/>
+        <w:rPr>
+          <w:u w:val="none"/>
+        </w:rPr>
+      </w:pPr>
+      <w:r>
+        <w:rPr>
+          <w:rtl w:val="0"/>
+        </w:rPr>
+        <w:t xml:space="preserve">Overlapping services with another team</w:t>
+      </w:r>
+    </w:p>
+    <w:p>
+      <w:pPr>
+        <w:pageBreakBefore w:val="0"/>
         <w:ind w:left="1440" w:firstLine="0"/>
         <w:rPr/>
       </w:pPr>
@@ -4617,7 +4721,7 @@
         <w:widowControl w:val="0"/>
         <w:numPr>
           <w:ilvl w:val="1"/>
-          <w:numId w:val="2"/>
+          <w:numId w:val="6"/>
         </w:numPr>
         <w:pBdr>
           <w:top w:space="0" w:sz="0" w:val="nil"/>
@@ -4854,6 +4958,7 @@
               <w:rPr>
                 <w:rtl w:val="0"/>
               </w:rPr>
+              <w:t xml:space="preserve">Create IRT model and Test Cases</w:t>
             </w:r>
           </w:p>
         </w:tc>
@@ -4971,6 +5076,7 @@
               <w:rPr>
                 <w:rtl w:val="0"/>
               </w:rPr>
+              <w:t xml:space="preserve">Receive data from FE</w:t>
             </w:r>
           </w:p>
         </w:tc>
@@ -5074,6 +5180,7 @@
               <w:rPr>
                 <w:rtl w:val="0"/>
               </w:rPr>
+              <w:t xml:space="preserve">Display data and information</w:t>
             </w:r>
           </w:p>
         </w:tc>
@@ -5147,7 +5254,7 @@
         <w:widowControl w:val="0"/>
         <w:numPr>
           <w:ilvl w:val="0"/>
-          <w:numId w:val="2"/>
+          <w:numId w:val="6"/>
         </w:numPr>
         <w:ind w:left="720" w:hanging="360"/>
         <w:rPr/>
@@ -5180,7 +5287,7 @@
         <w:widowControl w:val="0"/>
         <w:numPr>
           <w:ilvl w:val="1"/>
-          <w:numId w:val="2"/>
+          <w:numId w:val="6"/>
         </w:numPr>
         <w:ind w:left="1440" w:hanging="360"/>
         <w:rPr>
@@ -5222,7 +5329,7 @@
         <w:widowControl w:val="0"/>
         <w:numPr>
           <w:ilvl w:val="1"/>
-          <w:numId w:val="2"/>
+          <w:numId w:val="6"/>
         </w:numPr>
         <w:ind w:left="1440" w:hanging="360"/>
         <w:rPr/>
@@ -5283,7 +5390,7 @@
         <w:widowControl w:val="0"/>
         <w:numPr>
           <w:ilvl w:val="1"/>
-          <w:numId w:val="2"/>
+          <w:numId w:val="6"/>
         </w:numPr>
         <w:ind w:left="1440" w:hanging="360"/>
         <w:rPr>
@@ -5344,7 +5451,7 @@
         <w:widowControl w:val="0"/>
         <w:numPr>
           <w:ilvl w:val="0"/>
-          <w:numId w:val="2"/>
+          <w:numId w:val="6"/>
         </w:numPr>
         <w:pBdr>
           <w:top w:space="0" w:sz="0" w:val="nil"/>
@@ -5375,7 +5482,7 @@
         <w:widowControl w:val="0"/>
         <w:numPr>
           <w:ilvl w:val="1"/>
-          <w:numId w:val="2"/>
+          <w:numId w:val="6"/>
         </w:numPr>
         <w:pBdr>
           <w:top w:space="0" w:sz="0" w:val="nil"/>
@@ -5958,7 +6065,7 @@
         <w:pageBreakBefore w:val="0"/>
         <w:numPr>
           <w:ilvl w:val="1"/>
-          <w:numId w:val="2"/>
+          <w:numId w:val="6"/>
         </w:numPr>
         <w:pBdr>
           <w:top w:space="0" w:sz="0" w:val="nil"/>
@@ -6011,84 +6118,6 @@
     </w:p>
     <w:p>
       <w:pPr>
-        <w:pStyle w:val="Heading2"/>
-        <w:widowControl w:val="0"/>
-        <w:numPr>
-          <w:ilvl w:val="1"/>
-          <w:numId w:val="2"/>
-        </w:numPr>
-        <w:ind w:left="1440" w:hanging="360"/>
-        <w:rPr>
-          <w:b w:val="0"/>
-        </w:rPr>
-      </w:pPr>
-      <w:bookmarkStart w:colFirst="0" w:colLast="0" w:name="_heading=h.26in1rg" w:id="12"/>
-      <w:bookmarkEnd w:id="12"/>
-      <w:r>
-        <w:rPr>
-          <w:b w:val="0"/>
-          <w:rtl w:val="0"/>
-        </w:rPr>
-        <w:t xml:space="preserve">Code Review Process</w:t>
-      </w:r>
-    </w:p>
-    <w:p>
-      <w:pPr>
-        <w:widowControl w:val="0"/>
-        <w:spacing w:before="0" w:lineRule="auto"/>
-        <w:ind w:left="1440" w:firstLine="0"/>
-        <w:rPr/>
-      </w:pPr>
-      <w:r>
-        <w:rPr>
-          <w:rtl w:val="0"/>
-        </w:rPr>
-        <w:t xml:space="preserve">(Everyone should review all documents to be submitted. Here you will mainly describe how the code review will be done. Who will review the code, e.g. design or implementation leader will review all code or team members review each other’s code. Do you use pull requests for the code review? Is there a checklist to help review? What feedback should the reviewer provide?)</w:t>
-      </w:r>
-    </w:p>
-    <w:p>
-      <w:pPr>
-        <w:pStyle w:val="Heading2"/>
-        <w:keepNext w:val="0"/>
-        <w:keepLines w:val="0"/>
-        <w:pageBreakBefore w:val="0"/>
-        <w:widowControl w:val="0"/>
-        <w:numPr>
-          <w:ilvl w:val="1"/>
-          <w:numId w:val="2"/>
-        </w:numPr>
-        <w:pBdr>
-          <w:top w:space="0" w:sz="0" w:val="nil"/>
-          <w:left w:space="0" w:sz="0" w:val="nil"/>
-          <w:bottom w:space="0" w:sz="0" w:val="nil"/>
-          <w:right w:space="0" w:sz="0" w:val="nil"/>
-          <w:between w:space="0" w:sz="0" w:val="nil"/>
-        </w:pBdr>
-        <w:shd w:fill="auto" w:val="clear"/>
-        <w:ind w:left="1440" w:hanging="360"/>
-        <w:rPr>
-          <w:b w:val="0"/>
-          <w:sz w:val="26"/>
-          <w:szCs w:val="26"/>
-        </w:rPr>
-      </w:pPr>
-      <w:bookmarkStart w:colFirst="0" w:colLast="0" w:name="_heading=h.lnxbz9" w:id="13"/>
-      <w:bookmarkEnd w:id="13"/>
-      <w:r>
-        <w:rPr>
-          <w:b w:val="0"/>
-          <w:rtl w:val="0"/>
-        </w:rPr>
-        <w:t xml:space="preserve">Testing  </w:t>
-      </w:r>
-      <w:r>
-        <w:rPr>
-          <w:rtl w:val="0"/>
-        </w:rPr>
-      </w:r>
-    </w:p>
-    <w:p>
-      <w:pPr>
         <w:pageBreakBefore w:val="0"/>
         <w:pBdr>
           <w:top w:space="0" w:sz="0" w:val="nil"/>
@@ -6105,7 +6134,97 @@
         <w:rPr>
           <w:rtl w:val="0"/>
         </w:rPr>
-        <w:t xml:space="preserve">(Both manual testing and automated testing should be considered. Both unit testing and integration testing should be considered. Briefly describe the testing tools/framework to be used, the personnel involved (e.g. the QA leader will focus on the integration testing and each developer will unit test their own code), when and what types of testing will be performed, the testing objectives, etc)</w:t>
+      </w:r>
+    </w:p>
+    <w:p>
+      <w:pPr>
+        <w:pageBreakBefore w:val="0"/>
+        <w:numPr>
+          <w:ilvl w:val="0"/>
+          <w:numId w:val="1"/>
+        </w:numPr>
+        <w:pBdr>
+          <w:top w:space="0" w:sz="0" w:val="nil"/>
+          <w:left w:space="0" w:sz="0" w:val="nil"/>
+          <w:bottom w:space="0" w:sz="0" w:val="nil"/>
+          <w:right w:space="0" w:sz="0" w:val="nil"/>
+          <w:between w:space="0" w:sz="0" w:val="nil"/>
+        </w:pBdr>
+        <w:shd w:fill="auto" w:val="clear"/>
+        <w:ind w:left="2160" w:hanging="360"/>
+        <w:rPr>
+          <w:u w:val="none"/>
+        </w:rPr>
+      </w:pPr>
+      <w:r>
+        <w:rPr>
+          <w:rtl w:val="0"/>
+        </w:rPr>
+        <w:t xml:space="preserve">PEP8 for Python</w:t>
+      </w:r>
+    </w:p>
+    <w:p>
+      <w:pPr>
+        <w:pageBreakBefore w:val="0"/>
+        <w:numPr>
+          <w:ilvl w:val="0"/>
+          <w:numId w:val="1"/>
+        </w:numPr>
+        <w:pBdr>
+          <w:top w:space="0" w:sz="0" w:val="nil"/>
+          <w:left w:space="0" w:sz="0" w:val="nil"/>
+          <w:bottom w:space="0" w:sz="0" w:val="nil"/>
+          <w:right w:space="0" w:sz="0" w:val="nil"/>
+          <w:between w:space="0" w:sz="0" w:val="nil"/>
+        </w:pBdr>
+        <w:shd w:fill="auto" w:val="clear"/>
+        <w:ind w:left="2160" w:hanging="360"/>
+        <w:rPr>
+          <w:u w:val="none"/>
+        </w:rPr>
+      </w:pPr>
+      <w:r>
+        <w:rPr>
+          <w:rtl w:val="0"/>
+        </w:rPr>
+        <w:t xml:space="preserve">APA 7th ed. Styling for any Statistics or Math output</w:t>
+      </w:r>
+    </w:p>
+    <w:p>
+      <w:pPr>
+        <w:pStyle w:val="Heading2"/>
+        <w:widowControl w:val="0"/>
+        <w:numPr>
+          <w:ilvl w:val="1"/>
+          <w:numId w:val="6"/>
+        </w:numPr>
+        <w:ind w:left="1440" w:hanging="360"/>
+        <w:rPr>
+          <w:b w:val="0"/>
+        </w:rPr>
+      </w:pPr>
+      <w:bookmarkStart w:colFirst="0" w:colLast="0" w:name="_heading=h.26in1rg" w:id="12"/>
+      <w:bookmarkEnd w:id="12"/>
+      <w:r>
+        <w:rPr>
+          <w:b w:val="0"/>
+          <w:rtl w:val="0"/>
+        </w:rPr>
+        <w:t xml:space="preserve">Code Review Process</w:t>
+      </w:r>
+    </w:p>
+    <w:p>
+      <w:pPr>
+        <w:widowControl w:val="0"/>
+        <w:spacing w:before="0" w:lineRule="auto"/>
+        <w:ind w:left="1440" w:firstLine="0"/>
+        <w:rPr/>
+      </w:pPr>
+      <w:r>
+        <w:rPr>
+          <w:rtl w:val="0"/>
+        </w:rPr>
+        <w:t xml:space="preserve">(Everyone should review all documents to be submitted. Here you will mainly describe how the code review will be done. Who will review the code, e.g. design or implementation leader will review all code or team members review each other’s code. Do you use pull requests for the code review? Is there a checklist to help review? What feedback should the reviewer provide?)</w:t>
       </w:r>
     </w:p>
     <w:p>
@@ -6117,7 +6236,69 @@
         <w:widowControl w:val="0"/>
         <w:numPr>
           <w:ilvl w:val="1"/>
-          <w:numId w:val="2"/>
+          <w:numId w:val="6"/>
+        </w:numPr>
+        <w:pBdr>
+          <w:top w:space="0" w:sz="0" w:val="nil"/>
+          <w:left w:space="0" w:sz="0" w:val="nil"/>
+          <w:bottom w:space="0" w:sz="0" w:val="nil"/>
+          <w:right w:space="0" w:sz="0" w:val="nil"/>
+          <w:between w:space="0" w:sz="0" w:val="nil"/>
+        </w:pBdr>
+        <w:shd w:fill="auto" w:val="clear"/>
+        <w:ind w:left="1440" w:hanging="360"/>
+        <w:rPr>
+          <w:b w:val="0"/>
+          <w:sz w:val="26"/>
+          <w:szCs w:val="26"/>
+        </w:rPr>
+      </w:pPr>
+      <w:bookmarkStart w:colFirst="0" w:colLast="0" w:name="_heading=h.lnxbz9" w:id="13"/>
+      <w:bookmarkEnd w:id="13"/>
+      <w:r>
+        <w:rPr>
+          <w:b w:val="0"/>
+          <w:rtl w:val="0"/>
+        </w:rPr>
+        <w:t xml:space="preserve">Testing  </w:t>
+      </w:r>
+      <w:r>
+        <w:rPr>
+          <w:rtl w:val="0"/>
+        </w:rPr>
+      </w:r>
+    </w:p>
+    <w:p>
+      <w:pPr>
+        <w:pageBreakBefore w:val="0"/>
+        <w:pBdr>
+          <w:top w:space="0" w:sz="0" w:val="nil"/>
+          <w:left w:space="0" w:sz="0" w:val="nil"/>
+          <w:bottom w:space="0" w:sz="0" w:val="nil"/>
+          <w:right w:space="0" w:sz="0" w:val="nil"/>
+          <w:between w:space="0" w:sz="0" w:val="nil"/>
+        </w:pBdr>
+        <w:shd w:fill="auto" w:val="clear"/>
+        <w:ind w:left="1440" w:firstLine="0"/>
+        <w:rPr/>
+      </w:pPr>
+      <w:r>
+        <w:rPr>
+          <w:rtl w:val="0"/>
+        </w:rPr>
+        <w:t xml:space="preserve">(Both manual testing and automated testing should be considered. Both unit testing and integration testing should be considered. Briefly describe the testing tools/framework to be used, the personnel involved (e.g. the QA leader will focus on the integration testing and each developer will unit test their own code), when and what types of testing will be performed, the testing objectives, etc)</w:t>
+      </w:r>
+    </w:p>
+    <w:p>
+      <w:pPr>
+        <w:pStyle w:val="Heading2"/>
+        <w:keepNext w:val="0"/>
+        <w:keepLines w:val="0"/>
+        <w:pageBreakBefore w:val="0"/>
+        <w:widowControl w:val="0"/>
+        <w:numPr>
+          <w:ilvl w:val="1"/>
+          <w:numId w:val="6"/>
         </w:numPr>
         <w:pBdr>
           <w:top w:space="0" w:sz="0" w:val="nil"/>
@@ -6195,7 +6376,7 @@
         <w:widowControl w:val="0"/>
         <w:numPr>
           <w:ilvl w:val="0"/>
-          <w:numId w:val="2"/>
+          <w:numId w:val="6"/>
         </w:numPr>
         <w:pBdr>
           <w:top w:space="0" w:sz="0" w:val="nil"/>
@@ -6275,7 +6456,7 @@
         <w:widowControl w:val="0"/>
         <w:numPr>
           <w:ilvl w:val="0"/>
-          <w:numId w:val="2"/>
+          <w:numId w:val="6"/>
         </w:numPr>
         <w:pBdr>
           <w:top w:space="0" w:sz="0" w:val="nil"/>
@@ -6307,6 +6488,53 @@
           <w:rtl w:val="0"/>
         </w:rPr>
         <w:t xml:space="preserve">(Any acronym used in the document should be explained here)</w:t>
+      </w:r>
+    </w:p>
+    <w:p>
+      <w:pPr>
+        <w:numPr>
+          <w:ilvl w:val="0"/>
+          <w:numId w:val="2"/>
+        </w:numPr>
+        <w:ind w:left="1440" w:hanging="360"/>
+        <w:rPr>
+          <w:u w:val="none"/>
+        </w:rPr>
+      </w:pPr>
+      <w:r>
+        <w:rPr>
+          <w:rtl w:val="0"/>
+        </w:rPr>
+        <w:t xml:space="preserve">IRT - Item Response Theory</w:t>
+      </w:r>
+    </w:p>
+    <w:p>
+      <w:pPr>
+        <w:numPr>
+          <w:ilvl w:val="0"/>
+          <w:numId w:val="2"/>
+        </w:numPr>
+        <w:ind w:left="1440" w:hanging="360"/>
+        <w:rPr>
+          <w:u w:val="none"/>
+        </w:rPr>
+      </w:pPr>
+      <w:r>
+        <w:rPr>
+          <w:rtl w:val="0"/>
+        </w:rPr>
+        <w:t xml:space="preserve">Rasch - Rasch Modeling</w:t>
+      </w:r>
+    </w:p>
+    <w:p>
+      <w:pPr>
+        <w:ind w:left="720" w:firstLine="0"/>
+        <w:rPr/>
+      </w:pPr>
+      <w:r>
+        <w:rPr>
+          <w:rtl w:val="0"/>
+        </w:rPr>
       </w:r>
     </w:p>
     <w:p>
@@ -6413,7 +6641,7 @@
       <w:lvlText w:val="●"/>
       <w:lvlJc w:val="left"/>
       <w:pPr>
-        <w:ind w:left="720" w:hanging="360"/>
+        <w:ind w:left="2160" w:hanging="360"/>
       </w:pPr>
       <w:rPr>
         <w:u w:val="none"/>
@@ -6425,7 +6653,7 @@
       <w:lvlText w:val="○"/>
       <w:lvlJc w:val="left"/>
       <w:pPr>
-        <w:ind w:left="1440" w:hanging="360"/>
+        <w:ind w:left="2880" w:hanging="360"/>
       </w:pPr>
       <w:rPr>
         <w:u w:val="none"/>
@@ -6437,7 +6665,7 @@
       <w:lvlText w:val="■"/>
       <w:lvlJc w:val="left"/>
       <w:pPr>
-        <w:ind w:left="2160" w:hanging="360"/>
+        <w:ind w:left="3600" w:hanging="360"/>
       </w:pPr>
       <w:rPr>
         <w:u w:val="none"/>
@@ -6449,7 +6677,7 @@
       <w:lvlText w:val="●"/>
       <w:lvlJc w:val="left"/>
       <w:pPr>
-        <w:ind w:left="2880" w:hanging="360"/>
+        <w:ind w:left="4320" w:hanging="360"/>
       </w:pPr>
       <w:rPr>
         <w:u w:val="none"/>
@@ -6461,7 +6689,7 @@
       <w:lvlText w:val="○"/>
       <w:lvlJc w:val="left"/>
       <w:pPr>
-        <w:ind w:left="3600" w:hanging="360"/>
+        <w:ind w:left="5040" w:hanging="360"/>
       </w:pPr>
       <w:rPr>
         <w:u w:val="none"/>
@@ -6473,7 +6701,7 @@
       <w:lvlText w:val="■"/>
       <w:lvlJc w:val="left"/>
       <w:pPr>
-        <w:ind w:left="4320" w:hanging="360"/>
+        <w:ind w:left="5760" w:hanging="360"/>
       </w:pPr>
       <w:rPr>
         <w:u w:val="none"/>
@@ -6485,7 +6713,7 @@
       <w:lvlText w:val="●"/>
       <w:lvlJc w:val="left"/>
       <w:pPr>
-        <w:ind w:left="5040" w:hanging="360"/>
+        <w:ind w:left="6480" w:hanging="360"/>
       </w:pPr>
       <w:rPr>
         <w:u w:val="none"/>
@@ -6497,7 +6725,7 @@
       <w:lvlText w:val="○"/>
       <w:lvlJc w:val="left"/>
       <w:pPr>
-        <w:ind w:left="5760" w:hanging="360"/>
+        <w:ind w:left="7200" w:hanging="360"/>
       </w:pPr>
       <w:rPr>
         <w:u w:val="none"/>
@@ -6509,7 +6737,7 @@
       <w:lvlText w:val="■"/>
       <w:lvlJc w:val="left"/>
       <w:pPr>
-        <w:ind w:left="6480" w:hanging="360"/>
+        <w:ind w:left="7920" w:hanging="360"/>
       </w:pPr>
       <w:rPr>
         <w:u w:val="none"/>
@@ -6517,6 +6745,446 @@
     </w:lvl>
   </w:abstractNum>
   <w:abstractNum w:abstractNumId="2">
+    <w:lvl w:ilvl="0">
+      <w:start w:val="1"/>
+      <w:numFmt w:val="bullet"/>
+      <w:lvlText w:val="●"/>
+      <w:lvlJc w:val="left"/>
+      <w:pPr>
+        <w:ind w:left="1440" w:hanging="360"/>
+      </w:pPr>
+      <w:rPr>
+        <w:u w:val="none"/>
+      </w:rPr>
+    </w:lvl>
+    <w:lvl w:ilvl="1">
+      <w:start w:val="1"/>
+      <w:numFmt w:val="bullet"/>
+      <w:lvlText w:val="○"/>
+      <w:lvlJc w:val="left"/>
+      <w:pPr>
+        <w:ind w:left="2160" w:hanging="360"/>
+      </w:pPr>
+      <w:rPr>
+        <w:u w:val="none"/>
+      </w:rPr>
+    </w:lvl>
+    <w:lvl w:ilvl="2">
+      <w:start w:val="1"/>
+      <w:numFmt w:val="bullet"/>
+      <w:lvlText w:val="■"/>
+      <w:lvlJc w:val="left"/>
+      <w:pPr>
+        <w:ind w:left="2880" w:hanging="360"/>
+      </w:pPr>
+      <w:rPr>
+        <w:u w:val="none"/>
+      </w:rPr>
+    </w:lvl>
+    <w:lvl w:ilvl="3">
+      <w:start w:val="1"/>
+      <w:numFmt w:val="bullet"/>
+      <w:lvlText w:val="●"/>
+      <w:lvlJc w:val="left"/>
+      <w:pPr>
+        <w:ind w:left="3600" w:hanging="360"/>
+      </w:pPr>
+      <w:rPr>
+        <w:u w:val="none"/>
+      </w:rPr>
+    </w:lvl>
+    <w:lvl w:ilvl="4">
+      <w:start w:val="1"/>
+      <w:numFmt w:val="bullet"/>
+      <w:lvlText w:val="○"/>
+      <w:lvlJc w:val="left"/>
+      <w:pPr>
+        <w:ind w:left="4320" w:hanging="360"/>
+      </w:pPr>
+      <w:rPr>
+        <w:u w:val="none"/>
+      </w:rPr>
+    </w:lvl>
+    <w:lvl w:ilvl="5">
+      <w:start w:val="1"/>
+      <w:numFmt w:val="bullet"/>
+      <w:lvlText w:val="■"/>
+      <w:lvlJc w:val="left"/>
+      <w:pPr>
+        <w:ind w:left="5040" w:hanging="360"/>
+      </w:pPr>
+      <w:rPr>
+        <w:u w:val="none"/>
+      </w:rPr>
+    </w:lvl>
+    <w:lvl w:ilvl="6">
+      <w:start w:val="1"/>
+      <w:numFmt w:val="bullet"/>
+      <w:lvlText w:val="●"/>
+      <w:lvlJc w:val="left"/>
+      <w:pPr>
+        <w:ind w:left="5760" w:hanging="360"/>
+      </w:pPr>
+      <w:rPr>
+        <w:u w:val="none"/>
+      </w:rPr>
+    </w:lvl>
+    <w:lvl w:ilvl="7">
+      <w:start w:val="1"/>
+      <w:numFmt w:val="bullet"/>
+      <w:lvlText w:val="○"/>
+      <w:lvlJc w:val="left"/>
+      <w:pPr>
+        <w:ind w:left="6480" w:hanging="360"/>
+      </w:pPr>
+      <w:rPr>
+        <w:u w:val="none"/>
+      </w:rPr>
+    </w:lvl>
+    <w:lvl w:ilvl="8">
+      <w:start w:val="1"/>
+      <w:numFmt w:val="bullet"/>
+      <w:lvlText w:val="■"/>
+      <w:lvlJc w:val="left"/>
+      <w:pPr>
+        <w:ind w:left="7200" w:hanging="360"/>
+      </w:pPr>
+      <w:rPr>
+        <w:u w:val="none"/>
+      </w:rPr>
+    </w:lvl>
+  </w:abstractNum>
+  <w:abstractNum w:abstractNumId="3">
+    <w:lvl w:ilvl="0">
+      <w:start w:val="1"/>
+      <w:numFmt w:val="bullet"/>
+      <w:lvlText w:val="●"/>
+      <w:lvlJc w:val="left"/>
+      <w:pPr>
+        <w:ind w:left="720" w:hanging="360"/>
+      </w:pPr>
+      <w:rPr>
+        <w:u w:val="none"/>
+      </w:rPr>
+    </w:lvl>
+    <w:lvl w:ilvl="1">
+      <w:start w:val="1"/>
+      <w:numFmt w:val="bullet"/>
+      <w:lvlText w:val="○"/>
+      <w:lvlJc w:val="left"/>
+      <w:pPr>
+        <w:ind w:left="1440" w:hanging="360"/>
+      </w:pPr>
+      <w:rPr>
+        <w:u w:val="none"/>
+      </w:rPr>
+    </w:lvl>
+    <w:lvl w:ilvl="2">
+      <w:start w:val="1"/>
+      <w:numFmt w:val="bullet"/>
+      <w:lvlText w:val="■"/>
+      <w:lvlJc w:val="left"/>
+      <w:pPr>
+        <w:ind w:left="2160" w:hanging="360"/>
+      </w:pPr>
+      <w:rPr>
+        <w:u w:val="none"/>
+      </w:rPr>
+    </w:lvl>
+    <w:lvl w:ilvl="3">
+      <w:start w:val="1"/>
+      <w:numFmt w:val="bullet"/>
+      <w:lvlText w:val="●"/>
+      <w:lvlJc w:val="left"/>
+      <w:pPr>
+        <w:ind w:left="2880" w:hanging="360"/>
+      </w:pPr>
+      <w:rPr>
+        <w:u w:val="none"/>
+      </w:rPr>
+    </w:lvl>
+    <w:lvl w:ilvl="4">
+      <w:start w:val="1"/>
+      <w:numFmt w:val="bullet"/>
+      <w:lvlText w:val="○"/>
+      <w:lvlJc w:val="left"/>
+      <w:pPr>
+        <w:ind w:left="3600" w:hanging="360"/>
+      </w:pPr>
+      <w:rPr>
+        <w:u w:val="none"/>
+      </w:rPr>
+    </w:lvl>
+    <w:lvl w:ilvl="5">
+      <w:start w:val="1"/>
+      <w:numFmt w:val="bullet"/>
+      <w:lvlText w:val="■"/>
+      <w:lvlJc w:val="left"/>
+      <w:pPr>
+        <w:ind w:left="4320" w:hanging="360"/>
+      </w:pPr>
+      <w:rPr>
+        <w:u w:val="none"/>
+      </w:rPr>
+    </w:lvl>
+    <w:lvl w:ilvl="6">
+      <w:start w:val="1"/>
+      <w:numFmt w:val="bullet"/>
+      <w:lvlText w:val="●"/>
+      <w:lvlJc w:val="left"/>
+      <w:pPr>
+        <w:ind w:left="5040" w:hanging="360"/>
+      </w:pPr>
+      <w:rPr>
+        <w:u w:val="none"/>
+      </w:rPr>
+    </w:lvl>
+    <w:lvl w:ilvl="7">
+      <w:start w:val="1"/>
+      <w:numFmt w:val="bullet"/>
+      <w:lvlText w:val="○"/>
+      <w:lvlJc w:val="left"/>
+      <w:pPr>
+        <w:ind w:left="5760" w:hanging="360"/>
+      </w:pPr>
+      <w:rPr>
+        <w:u w:val="none"/>
+      </w:rPr>
+    </w:lvl>
+    <w:lvl w:ilvl="8">
+      <w:start w:val="1"/>
+      <w:numFmt w:val="bullet"/>
+      <w:lvlText w:val="■"/>
+      <w:lvlJc w:val="left"/>
+      <w:pPr>
+        <w:ind w:left="6480" w:hanging="360"/>
+      </w:pPr>
+      <w:rPr>
+        <w:u w:val="none"/>
+      </w:rPr>
+    </w:lvl>
+  </w:abstractNum>
+  <w:abstractNum w:abstractNumId="4">
+    <w:lvl w:ilvl="0">
+      <w:start w:val="1"/>
+      <w:numFmt w:val="bullet"/>
+      <w:lvlText w:val="●"/>
+      <w:lvlJc w:val="left"/>
+      <w:pPr>
+        <w:ind w:left="2160" w:hanging="360"/>
+      </w:pPr>
+      <w:rPr>
+        <w:u w:val="none"/>
+      </w:rPr>
+    </w:lvl>
+    <w:lvl w:ilvl="1">
+      <w:start w:val="1"/>
+      <w:numFmt w:val="bullet"/>
+      <w:lvlText w:val="○"/>
+      <w:lvlJc w:val="left"/>
+      <w:pPr>
+        <w:ind w:left="2880" w:hanging="360"/>
+      </w:pPr>
+      <w:rPr>
+        <w:u w:val="none"/>
+      </w:rPr>
+    </w:lvl>
+    <w:lvl w:ilvl="2">
+      <w:start w:val="1"/>
+      <w:numFmt w:val="bullet"/>
+      <w:lvlText w:val="■"/>
+      <w:lvlJc w:val="left"/>
+      <w:pPr>
+        <w:ind w:left="3600" w:hanging="360"/>
+      </w:pPr>
+      <w:rPr>
+        <w:u w:val="none"/>
+      </w:rPr>
+    </w:lvl>
+    <w:lvl w:ilvl="3">
+      <w:start w:val="1"/>
+      <w:numFmt w:val="bullet"/>
+      <w:lvlText w:val="●"/>
+      <w:lvlJc w:val="left"/>
+      <w:pPr>
+        <w:ind w:left="4320" w:hanging="360"/>
+      </w:pPr>
+      <w:rPr>
+        <w:u w:val="none"/>
+      </w:rPr>
+    </w:lvl>
+    <w:lvl w:ilvl="4">
+      <w:start w:val="1"/>
+      <w:numFmt w:val="bullet"/>
+      <w:lvlText w:val="○"/>
+      <w:lvlJc w:val="left"/>
+      <w:pPr>
+        <w:ind w:left="5040" w:hanging="360"/>
+      </w:pPr>
+      <w:rPr>
+        <w:u w:val="none"/>
+      </w:rPr>
+    </w:lvl>
+    <w:lvl w:ilvl="5">
+      <w:start w:val="1"/>
+      <w:numFmt w:val="bullet"/>
+      <w:lvlText w:val="■"/>
+      <w:lvlJc w:val="left"/>
+      <w:pPr>
+        <w:ind w:left="5760" w:hanging="360"/>
+      </w:pPr>
+      <w:rPr>
+        <w:u w:val="none"/>
+      </w:rPr>
+    </w:lvl>
+    <w:lvl w:ilvl="6">
+      <w:start w:val="1"/>
+      <w:numFmt w:val="bullet"/>
+      <w:lvlText w:val="●"/>
+      <w:lvlJc w:val="left"/>
+      <w:pPr>
+        <w:ind w:left="6480" w:hanging="360"/>
+      </w:pPr>
+      <w:rPr>
+        <w:u w:val="none"/>
+      </w:rPr>
+    </w:lvl>
+    <w:lvl w:ilvl="7">
+      <w:start w:val="1"/>
+      <w:numFmt w:val="bullet"/>
+      <w:lvlText w:val="○"/>
+      <w:lvlJc w:val="left"/>
+      <w:pPr>
+        <w:ind w:left="7200" w:hanging="360"/>
+      </w:pPr>
+      <w:rPr>
+        <w:u w:val="none"/>
+      </w:rPr>
+    </w:lvl>
+    <w:lvl w:ilvl="8">
+      <w:start w:val="1"/>
+      <w:numFmt w:val="bullet"/>
+      <w:lvlText w:val="■"/>
+      <w:lvlJc w:val="left"/>
+      <w:pPr>
+        <w:ind w:left="7920" w:hanging="360"/>
+      </w:pPr>
+      <w:rPr>
+        <w:u w:val="none"/>
+      </w:rPr>
+    </w:lvl>
+  </w:abstractNum>
+  <w:abstractNum w:abstractNumId="5">
+    <w:lvl w:ilvl="0">
+      <w:start w:val="1"/>
+      <w:numFmt w:val="bullet"/>
+      <w:lvlText w:val="●"/>
+      <w:lvlJc w:val="left"/>
+      <w:pPr>
+        <w:ind w:left="2160" w:hanging="360"/>
+      </w:pPr>
+      <w:rPr>
+        <w:u w:val="none"/>
+      </w:rPr>
+    </w:lvl>
+    <w:lvl w:ilvl="1">
+      <w:start w:val="1"/>
+      <w:numFmt w:val="bullet"/>
+      <w:lvlText w:val="○"/>
+      <w:lvlJc w:val="left"/>
+      <w:pPr>
+        <w:ind w:left="2880" w:hanging="360"/>
+      </w:pPr>
+      <w:rPr>
+        <w:u w:val="none"/>
+      </w:rPr>
+    </w:lvl>
+    <w:lvl w:ilvl="2">
+      <w:start w:val="1"/>
+      <w:numFmt w:val="bullet"/>
+      <w:lvlText w:val="■"/>
+      <w:lvlJc w:val="left"/>
+      <w:pPr>
+        <w:ind w:left="3600" w:hanging="360"/>
+      </w:pPr>
+      <w:rPr>
+        <w:u w:val="none"/>
+      </w:rPr>
+    </w:lvl>
+    <w:lvl w:ilvl="3">
+      <w:start w:val="1"/>
+      <w:numFmt w:val="bullet"/>
+      <w:lvlText w:val="●"/>
+      <w:lvlJc w:val="left"/>
+      <w:pPr>
+        <w:ind w:left="4320" w:hanging="360"/>
+      </w:pPr>
+      <w:rPr>
+        <w:u w:val="none"/>
+      </w:rPr>
+    </w:lvl>
+    <w:lvl w:ilvl="4">
+      <w:start w:val="1"/>
+      <w:numFmt w:val="bullet"/>
+      <w:lvlText w:val="○"/>
+      <w:lvlJc w:val="left"/>
+      <w:pPr>
+        <w:ind w:left="5040" w:hanging="360"/>
+      </w:pPr>
+      <w:rPr>
+        <w:u w:val="none"/>
+      </w:rPr>
+    </w:lvl>
+    <w:lvl w:ilvl="5">
+      <w:start w:val="1"/>
+      <w:numFmt w:val="bullet"/>
+      <w:lvlText w:val="■"/>
+      <w:lvlJc w:val="left"/>
+      <w:pPr>
+        <w:ind w:left="5760" w:hanging="360"/>
+      </w:pPr>
+      <w:rPr>
+        <w:u w:val="none"/>
+      </w:rPr>
+    </w:lvl>
+    <w:lvl w:ilvl="6">
+      <w:start w:val="1"/>
+      <w:numFmt w:val="bullet"/>
+      <w:lvlText w:val="●"/>
+      <w:lvlJc w:val="left"/>
+      <w:pPr>
+        <w:ind w:left="6480" w:hanging="360"/>
+      </w:pPr>
+      <w:rPr>
+        <w:u w:val="none"/>
+      </w:rPr>
+    </w:lvl>
+    <w:lvl w:ilvl="7">
+      <w:start w:val="1"/>
+      <w:numFmt w:val="bullet"/>
+      <w:lvlText w:val="○"/>
+      <w:lvlJc w:val="left"/>
+      <w:pPr>
+        <w:ind w:left="7200" w:hanging="360"/>
+      </w:pPr>
+      <w:rPr>
+        <w:u w:val="none"/>
+      </w:rPr>
+    </w:lvl>
+    <w:lvl w:ilvl="8">
+      <w:start w:val="1"/>
+      <w:numFmt w:val="bullet"/>
+      <w:lvlText w:val="■"/>
+      <w:lvlJc w:val="left"/>
+      <w:pPr>
+        <w:ind w:left="7920" w:hanging="360"/>
+      </w:pPr>
+      <w:rPr>
+        <w:u w:val="none"/>
+      </w:rPr>
+    </w:lvl>
+  </w:abstractNum>
+  <w:abstractNum w:abstractNumId="6">
     <w:lvl w:ilvl="0">
       <w:start w:val="1"/>
       <w:numFmt w:val="decimal"/>
@@ -6626,7 +7294,7 @@
       </w:rPr>
     </w:lvl>
   </w:abstractNum>
-  <w:abstractNum w:abstractNumId="3">
+  <w:abstractNum w:abstractNumId="7">
     <w:lvl w:ilvl="0">
       <w:start w:val="1"/>
       <w:numFmt w:val="bullet"/>
@@ -6744,6 +7412,18 @@
   </w:num>
   <w:num w:numId="3">
     <w:abstractNumId w:val="3"/>
+  </w:num>
+  <w:num w:numId="4">
+    <w:abstractNumId w:val="4"/>
+  </w:num>
+  <w:num w:numId="5">
+    <w:abstractNumId w:val="5"/>
+  </w:num>
+  <w:num w:numId="6">
+    <w:abstractNumId w:val="6"/>
+  </w:num>
+  <w:num w:numId="7">
+    <w:abstractNumId w:val="7"/>
   </w:num>
 </w:numbering>
 </file>

</xml_diff>